<commit_message>
camera calibration is done properly
</commit_message>
<xml_diff>
--- a/results.docx
+++ b/results.docx
@@ -1,6 +1,6 @@
 
 <file path=word/document.xml><?xml version="1.0" encoding="utf-8"?>
-<w:document xmlns:wpc="http://schemas.microsoft.com/office/word/2010/wordprocessingCanvas" xmlns:cx="http://schemas.microsoft.com/office/drawing/2014/chartex" xmlns:cx1="http://schemas.microsoft.com/office/drawing/2015/9/8/chartex" xmlns:cx2="http://schemas.microsoft.com/office/drawing/2015/10/21/chartex" xmlns:cx3="http://schemas.microsoft.com/office/drawing/2016/5/9/chartex" xmlns:cx4="http://schemas.microsoft.com/office/drawing/2016/5/10/chartex" xmlns:cx5="http://schemas.microsoft.com/office/drawing/2016/5/11/chartex" xmlns:cx6="http://schemas.microsoft.com/office/drawing/2016/5/12/chartex" xmlns:cx7="http://schemas.microsoft.com/office/drawing/2016/5/13/chartex" xmlns:cx8="http://schemas.microsoft.com/office/drawing/2016/5/14/chartex" xmlns:mc="http://schemas.openxmlformats.org/markup-compatibility/2006" xmlns:aink="http://schemas.microsoft.com/office/drawing/2016/ink" xmlns:am3d="http://schemas.microsoft.com/office/drawing/2017/model3d" xmlns:o="urn:schemas-microsoft-com:office:office" xmlns:oel="http://schemas.microsoft.com/office/2019/extlst" xmlns:r="http://schemas.openxmlformats.org/officeDocument/2006/relationships" xmlns:m="http://schemas.openxmlformats.org/officeDocument/2006/math" xmlns:v="urn:schemas-microsoft-com:vml" xmlns:wp14="http://schemas.microsoft.com/office/word/2010/wordprocessingDrawing" xmlns:wp="http://schemas.openxmlformats.org/drawingml/2006/wordprocessingDrawing" xmlns:w10="urn:schemas-microsoft-com:office:word" xmlns:w="http://schemas.openxmlformats.org/wordprocessingml/2006/main" xmlns:w14="http://schemas.microsoft.com/office/word/2010/wordml" xmlns:w15="http://schemas.microsoft.com/office/word/2012/wordml" xmlns:w16cex="http://schemas.microsoft.com/office/word/2018/wordml/cex" xmlns:w16cid="http://schemas.microsoft.com/office/word/2016/wordml/cid" xmlns:w16="http://schemas.microsoft.com/office/word/2018/wordml" xmlns:w16du="http://schemas.microsoft.com/office/word/2023/wordml/word16du" xmlns:w16sdtdh="http://schemas.microsoft.com/office/word/2020/wordml/sdtdatahash" xmlns:w16se="http://schemas.microsoft.com/office/word/2015/wordml/symex" xmlns:wpg="http://schemas.microsoft.com/office/word/2010/wordprocessingGroup" xmlns:wpi="http://schemas.microsoft.com/office/word/2010/wordprocessingInk" xmlns:wne="http://schemas.microsoft.com/office/word/2006/wordml" xmlns:wps="http://schemas.microsoft.com/office/word/2010/wordprocessingShape" mc:Ignorable="w14 w15 w16se w16cid w16 w16cex w16sdtdh wp14">
+<w:document xmlns:wpc="http://schemas.microsoft.com/office/word/2010/wordprocessingCanvas" xmlns:cx="http://schemas.microsoft.com/office/drawing/2014/chartex" xmlns:cx1="http://schemas.microsoft.com/office/drawing/2015/9/8/chartex" xmlns:cx2="http://schemas.microsoft.com/office/drawing/2015/10/21/chartex" xmlns:cx3="http://schemas.microsoft.com/office/drawing/2016/5/9/chartex" xmlns:cx4="http://schemas.microsoft.com/office/drawing/2016/5/10/chartex" xmlns:cx5="http://schemas.microsoft.com/office/drawing/2016/5/11/chartex" xmlns:cx6="http://schemas.microsoft.com/office/drawing/2016/5/12/chartex" xmlns:cx7="http://schemas.microsoft.com/office/drawing/2016/5/13/chartex" xmlns:cx8="http://schemas.microsoft.com/office/drawing/2016/5/14/chartex" xmlns:mc="http://schemas.openxmlformats.org/markup-compatibility/2006" xmlns:aink="http://schemas.microsoft.com/office/drawing/2016/ink" xmlns:am3d="http://schemas.microsoft.com/office/drawing/2017/model3d" xmlns:o="urn:schemas-microsoft-com:office:office" xmlns:r="http://schemas.openxmlformats.org/officeDocument/2006/relationships" xmlns:m="http://schemas.openxmlformats.org/officeDocument/2006/math" xmlns:v="urn:schemas-microsoft-com:vml" xmlns:wp14="http://schemas.microsoft.com/office/word/2010/wordprocessingDrawing" xmlns:wp="http://schemas.openxmlformats.org/drawingml/2006/wordprocessingDrawing" xmlns:w10="urn:schemas-microsoft-com:office:word" xmlns:w="http://schemas.openxmlformats.org/wordprocessingml/2006/main" xmlns:w14="http://schemas.microsoft.com/office/word/2010/wordml" xmlns:w15="http://schemas.microsoft.com/office/word/2012/wordml" xmlns:w16cid="http://schemas.microsoft.com/office/word/2016/wordml/cid" xmlns:w16se="http://schemas.microsoft.com/office/word/2015/wordml/symex" xmlns:wpg="http://schemas.microsoft.com/office/word/2010/wordprocessingGroup" xmlns:wpi="http://schemas.microsoft.com/office/word/2010/wordprocessingInk" xmlns:wne="http://schemas.microsoft.com/office/word/2006/wordml" xmlns:wps="http://schemas.microsoft.com/office/word/2010/wordprocessingShape" mc:Ignorable="w14 w15 w16se w16cid wp14">
   <w:body>
     <w:p>
       <w:pPr>
@@ -306,27 +306,40 @@
     </w:p>
     <w:p>
       <w:pPr>
-        <w:pStyle w:val="Caption"/>
+        <w:pStyle w:val="Beschriftung"/>
         <w:keepNext/>
       </w:pPr>
       <w:r>
         <w:t xml:space="preserve">Table </w:t>
       </w:r>
-      <w:fldSimple w:instr=" SEQ Table \* ARABIC ">
-        <w:r>
-          <w:rPr>
-            <w:noProof/>
-          </w:rPr>
-          <w:t>1</w:t>
-        </w:r>
-      </w:fldSimple>
+      <w:r>
+        <w:fldChar w:fldCharType="begin"/>
+      </w:r>
+      <w:r>
+        <w:instrText xml:space="preserve"> SEQ Table \* ARABIC </w:instrText>
+      </w:r>
+      <w:r>
+        <w:fldChar w:fldCharType="separate"/>
+      </w:r>
+      <w:r>
+        <w:rPr>
+          <w:noProof/>
+        </w:rPr>
+        <w:t>1</w:t>
+      </w:r>
+      <w:r>
+        <w:rPr>
+          <w:noProof/>
+        </w:rPr>
+        <w:fldChar w:fldCharType="end"/>
+      </w:r>
       <w:r>
         <w:t>:  Distance between mirror and target plane: 410mm. Mirror input y coordinate: -5mm</w:t>
       </w:r>
     </w:p>
     <w:tbl>
       <w:tblPr>
-        <w:tblStyle w:val="TableGrid"/>
+        <w:tblStyle w:val="Tabellenraster"/>
         <w:tblW w:w="0" w:type="auto"/>
         <w:tblLook w:val="04A0" w:firstRow="1" w:lastRow="0" w:firstColumn="1" w:lastColumn="0" w:noHBand="0" w:noVBand="1"/>
       </w:tblPr>
@@ -1164,28 +1177,41 @@
     </w:p>
     <w:p>
       <w:pPr>
-        <w:pStyle w:val="Caption"/>
+        <w:pStyle w:val="Beschriftung"/>
         <w:keepNext/>
       </w:pPr>
       <w:r>
         <w:lastRenderedPageBreak/>
         <w:t xml:space="preserve">Table </w:t>
       </w:r>
-      <w:fldSimple w:instr=" SEQ Table \* ARABIC ">
-        <w:r>
-          <w:rPr>
-            <w:noProof/>
-          </w:rPr>
-          <w:t>2</w:t>
-        </w:r>
-      </w:fldSimple>
+      <w:r>
+        <w:fldChar w:fldCharType="begin"/>
+      </w:r>
+      <w:r>
+        <w:instrText xml:space="preserve"> SEQ Table \* ARABIC </w:instrText>
+      </w:r>
+      <w:r>
+        <w:fldChar w:fldCharType="separate"/>
+      </w:r>
+      <w:r>
+        <w:rPr>
+          <w:noProof/>
+        </w:rPr>
+        <w:t>2</w:t>
+      </w:r>
+      <w:r>
+        <w:rPr>
+          <w:noProof/>
+        </w:rPr>
+        <w:fldChar w:fldCharType="end"/>
+      </w:r>
       <w:r>
         <w:t>: Distance between mirror and target plane: 410mm. Mirror input y coordinate: 0mm</w:t>
       </w:r>
     </w:p>
     <w:tbl>
       <w:tblPr>
-        <w:tblStyle w:val="TableGrid"/>
+        <w:tblStyle w:val="Tabellenraster"/>
         <w:tblW w:w="9350" w:type="dxa"/>
         <w:tblLook w:val="04A0" w:firstRow="1" w:lastRow="0" w:firstColumn="1" w:lastColumn="0" w:noHBand="0" w:noVBand="1"/>
       </w:tblPr>
@@ -2052,27 +2078,40 @@
     <w:p/>
     <w:p>
       <w:pPr>
-        <w:pStyle w:val="Caption"/>
+        <w:pStyle w:val="Beschriftung"/>
         <w:keepNext/>
       </w:pPr>
       <w:r>
         <w:t xml:space="preserve">Table </w:t>
       </w:r>
-      <w:fldSimple w:instr=" SEQ Table \* ARABIC ">
-        <w:r>
-          <w:rPr>
-            <w:noProof/>
-          </w:rPr>
-          <w:t>3</w:t>
-        </w:r>
-      </w:fldSimple>
+      <w:r>
+        <w:fldChar w:fldCharType="begin"/>
+      </w:r>
+      <w:r>
+        <w:instrText xml:space="preserve"> SEQ Table \* ARABIC </w:instrText>
+      </w:r>
+      <w:r>
+        <w:fldChar w:fldCharType="separate"/>
+      </w:r>
+      <w:r>
+        <w:rPr>
+          <w:noProof/>
+        </w:rPr>
+        <w:t>3</w:t>
+      </w:r>
+      <w:r>
+        <w:rPr>
+          <w:noProof/>
+        </w:rPr>
+        <w:fldChar w:fldCharType="end"/>
+      </w:r>
       <w:r>
         <w:t>: Distance between mirror and target plane: 410mm. Mirror input y coordinate: 5mm</w:t>
       </w:r>
     </w:p>
     <w:tbl>
       <w:tblPr>
-        <w:tblStyle w:val="TableGrid"/>
+        <w:tblStyle w:val="Tabellenraster"/>
         <w:tblW w:w="0" w:type="auto"/>
         <w:tblLook w:val="04A0" w:firstRow="1" w:lastRow="0" w:firstColumn="1" w:lastColumn="0" w:noHBand="0" w:noVBand="1"/>
       </w:tblPr>
@@ -2961,27 +3000,40 @@
     </w:p>
     <w:p>
       <w:pPr>
-        <w:pStyle w:val="Caption"/>
+        <w:pStyle w:val="Beschriftung"/>
         <w:keepNext/>
       </w:pPr>
       <w:r>
         <w:t xml:space="preserve">Table </w:t>
       </w:r>
-      <w:fldSimple w:instr=" SEQ Table \* ARABIC ">
-        <w:r>
-          <w:rPr>
-            <w:noProof/>
-          </w:rPr>
-          <w:t>4</w:t>
-        </w:r>
-      </w:fldSimple>
+      <w:r>
+        <w:fldChar w:fldCharType="begin"/>
+      </w:r>
+      <w:r>
+        <w:instrText xml:space="preserve"> SEQ Table \* ARABIC </w:instrText>
+      </w:r>
+      <w:r>
+        <w:fldChar w:fldCharType="separate"/>
+      </w:r>
+      <w:r>
+        <w:rPr>
+          <w:noProof/>
+        </w:rPr>
+        <w:t>4</w:t>
+      </w:r>
+      <w:r>
+        <w:rPr>
+          <w:noProof/>
+        </w:rPr>
+        <w:fldChar w:fldCharType="end"/>
+      </w:r>
       <w:r>
         <w:t>:  Distance between mirror and target plane: 425mm. Mirror input y coordinate: -5mm</w:t>
       </w:r>
     </w:p>
     <w:tbl>
       <w:tblPr>
-        <w:tblStyle w:val="TableGrid"/>
+        <w:tblStyle w:val="Tabellenraster"/>
         <w:tblW w:w="0" w:type="auto"/>
         <w:tblLook w:val="04A0" w:firstRow="1" w:lastRow="0" w:firstColumn="1" w:lastColumn="0" w:noHBand="0" w:noVBand="1"/>
       </w:tblPr>
@@ -3811,27 +3863,40 @@
     </w:p>
     <w:p>
       <w:pPr>
-        <w:pStyle w:val="Caption"/>
+        <w:pStyle w:val="Beschriftung"/>
         <w:keepNext/>
       </w:pPr>
       <w:r>
         <w:t xml:space="preserve">Table </w:t>
       </w:r>
-      <w:fldSimple w:instr=" SEQ Table \* ARABIC ">
-        <w:r>
-          <w:rPr>
-            <w:noProof/>
-          </w:rPr>
-          <w:t>5</w:t>
-        </w:r>
-      </w:fldSimple>
+      <w:r>
+        <w:fldChar w:fldCharType="begin"/>
+      </w:r>
+      <w:r>
+        <w:instrText xml:space="preserve"> SEQ Table \* ARABIC </w:instrText>
+      </w:r>
+      <w:r>
+        <w:fldChar w:fldCharType="separate"/>
+      </w:r>
+      <w:r>
+        <w:rPr>
+          <w:noProof/>
+        </w:rPr>
+        <w:t>5</w:t>
+      </w:r>
+      <w:r>
+        <w:rPr>
+          <w:noProof/>
+        </w:rPr>
+        <w:fldChar w:fldCharType="end"/>
+      </w:r>
       <w:r>
         <w:t>: Distance between mirror and target plane: 425mm. Mirror input y coordinate: 0mm</w:t>
       </w:r>
     </w:p>
     <w:tbl>
       <w:tblPr>
-        <w:tblStyle w:val="TableGrid"/>
+        <w:tblStyle w:val="Tabellenraster"/>
         <w:tblW w:w="9350" w:type="dxa"/>
         <w:tblLook w:val="04A0" w:firstRow="1" w:lastRow="0" w:firstColumn="1" w:lastColumn="0" w:noHBand="0" w:noVBand="1"/>
       </w:tblPr>
@@ -4636,27 +4701,40 @@
     <w:p/>
     <w:p>
       <w:pPr>
-        <w:pStyle w:val="Caption"/>
+        <w:pStyle w:val="Beschriftung"/>
         <w:keepNext/>
       </w:pPr>
       <w:r>
         <w:t xml:space="preserve">Table </w:t>
       </w:r>
-      <w:fldSimple w:instr=" SEQ Table \* ARABIC ">
-        <w:r>
-          <w:rPr>
-            <w:noProof/>
-          </w:rPr>
-          <w:t>6</w:t>
-        </w:r>
-      </w:fldSimple>
+      <w:r>
+        <w:fldChar w:fldCharType="begin"/>
+      </w:r>
+      <w:r>
+        <w:instrText xml:space="preserve"> SEQ Table \* ARABIC </w:instrText>
+      </w:r>
+      <w:r>
+        <w:fldChar w:fldCharType="separate"/>
+      </w:r>
+      <w:r>
+        <w:rPr>
+          <w:noProof/>
+        </w:rPr>
+        <w:t>6</w:t>
+      </w:r>
+      <w:r>
+        <w:rPr>
+          <w:noProof/>
+        </w:rPr>
+        <w:fldChar w:fldCharType="end"/>
+      </w:r>
       <w:r>
         <w:t>: Distance between mirror and target plane: 425mm. Mirror input y coordinate: 5mm</w:t>
       </w:r>
     </w:p>
     <w:tbl>
       <w:tblPr>
-        <w:tblStyle w:val="TableGrid"/>
+        <w:tblStyle w:val="Tabellenraster"/>
         <w:tblW w:w="0" w:type="auto"/>
         <w:tblLook w:val="04A0" w:firstRow="1" w:lastRow="0" w:firstColumn="1" w:lastColumn="0" w:noHBand="0" w:noVBand="1"/>
       </w:tblPr>
@@ -5490,20 +5568,33 @@
     </w:p>
     <w:p>
       <w:pPr>
-        <w:pStyle w:val="Caption"/>
+        <w:pStyle w:val="Beschriftung"/>
         <w:keepNext/>
       </w:pPr>
       <w:r>
         <w:t xml:space="preserve">Table </w:t>
       </w:r>
-      <w:fldSimple w:instr=" SEQ Table \* ARABIC ">
-        <w:r>
-          <w:rPr>
-            <w:noProof/>
-          </w:rPr>
-          <w:t>7</w:t>
-        </w:r>
-      </w:fldSimple>
+      <w:r>
+        <w:fldChar w:fldCharType="begin"/>
+      </w:r>
+      <w:r>
+        <w:instrText xml:space="preserve"> SEQ Table \* ARABIC </w:instrText>
+      </w:r>
+      <w:r>
+        <w:fldChar w:fldCharType="separate"/>
+      </w:r>
+      <w:r>
+        <w:rPr>
+          <w:noProof/>
+        </w:rPr>
+        <w:t>7</w:t>
+      </w:r>
+      <w:r>
+        <w:rPr>
+          <w:noProof/>
+        </w:rPr>
+        <w:fldChar w:fldCharType="end"/>
+      </w:r>
       <w:r>
         <w:t xml:space="preserve">: Distance between mirror and target plane: </w:t>
       </w:r>
@@ -5516,7 +5607,7 @@
     </w:p>
     <w:tbl>
       <w:tblPr>
-        <w:tblStyle w:val="TableGrid"/>
+        <w:tblStyle w:val="Tabellenraster"/>
         <w:tblW w:w="0" w:type="auto"/>
         <w:tblLook w:val="04A0" w:firstRow="1" w:lastRow="0" w:firstColumn="1" w:lastColumn="0" w:noHBand="0" w:noVBand="1"/>
       </w:tblPr>
@@ -6334,20 +6425,33 @@
     <w:p/>
     <w:p>
       <w:pPr>
-        <w:pStyle w:val="Caption"/>
+        <w:pStyle w:val="Beschriftung"/>
         <w:keepNext/>
       </w:pPr>
       <w:r>
         <w:t xml:space="preserve">Table </w:t>
       </w:r>
-      <w:fldSimple w:instr=" SEQ Table \* ARABIC ">
-        <w:r>
-          <w:rPr>
-            <w:noProof/>
-          </w:rPr>
-          <w:t>8</w:t>
-        </w:r>
-      </w:fldSimple>
+      <w:r>
+        <w:fldChar w:fldCharType="begin"/>
+      </w:r>
+      <w:r>
+        <w:instrText xml:space="preserve"> SEQ Table \* ARABIC </w:instrText>
+      </w:r>
+      <w:r>
+        <w:fldChar w:fldCharType="separate"/>
+      </w:r>
+      <w:r>
+        <w:rPr>
+          <w:noProof/>
+        </w:rPr>
+        <w:t>8</w:t>
+      </w:r>
+      <w:r>
+        <w:rPr>
+          <w:noProof/>
+        </w:rPr>
+        <w:fldChar w:fldCharType="end"/>
+      </w:r>
       <w:r>
         <w:t xml:space="preserve">: Distance between mirror and target plane: </w:t>
       </w:r>
@@ -6360,7 +6464,7 @@
     </w:p>
     <w:tbl>
       <w:tblPr>
-        <w:tblStyle w:val="TableGrid"/>
+        <w:tblStyle w:val="Tabellenraster"/>
         <w:tblW w:w="0" w:type="auto"/>
         <w:tblLook w:val="04A0" w:firstRow="1" w:lastRow="0" w:firstColumn="1" w:lastColumn="0" w:noHBand="0" w:noVBand="1"/>
       </w:tblPr>
@@ -7251,20 +7355,33 @@
     <w:p/>
     <w:p>
       <w:pPr>
-        <w:pStyle w:val="Caption"/>
+        <w:pStyle w:val="Beschriftung"/>
         <w:keepNext/>
       </w:pPr>
       <w:r>
         <w:t xml:space="preserve">Table </w:t>
       </w:r>
-      <w:fldSimple w:instr=" SEQ Table \* ARABIC ">
-        <w:r>
-          <w:rPr>
-            <w:noProof/>
-          </w:rPr>
-          <w:t>9</w:t>
-        </w:r>
-      </w:fldSimple>
+      <w:r>
+        <w:fldChar w:fldCharType="begin"/>
+      </w:r>
+      <w:r>
+        <w:instrText xml:space="preserve"> SEQ Table \* ARABIC </w:instrText>
+      </w:r>
+      <w:r>
+        <w:fldChar w:fldCharType="separate"/>
+      </w:r>
+      <w:r>
+        <w:rPr>
+          <w:noProof/>
+        </w:rPr>
+        <w:t>9</w:t>
+      </w:r>
+      <w:r>
+        <w:rPr>
+          <w:noProof/>
+        </w:rPr>
+        <w:fldChar w:fldCharType="end"/>
+      </w:r>
       <w:r>
         <w:t xml:space="preserve">: Distance between mirror and target plane: </w:t>
       </w:r>
@@ -7277,7 +7394,7 @@
     </w:p>
     <w:tbl>
       <w:tblPr>
-        <w:tblStyle w:val="TableGrid"/>
+        <w:tblStyle w:val="Tabellenraster"/>
         <w:tblW w:w="0" w:type="auto"/>
         <w:tblLook w:val="04A0" w:firstRow="1" w:lastRow="0" w:firstColumn="1" w:lastColumn="0" w:noHBand="0" w:noVBand="1"/>
       </w:tblPr>
@@ -8108,20 +8225,33 @@
     </w:p>
     <w:p>
       <w:pPr>
-        <w:pStyle w:val="Caption"/>
+        <w:pStyle w:val="Beschriftung"/>
         <w:keepNext/>
       </w:pPr>
       <w:r>
         <w:t xml:space="preserve">Table </w:t>
       </w:r>
-      <w:fldSimple w:instr=" SEQ Table \* ARABIC ">
-        <w:r>
-          <w:rPr>
-            <w:noProof/>
-          </w:rPr>
-          <w:t>10</w:t>
-        </w:r>
-      </w:fldSimple>
+      <w:r>
+        <w:fldChar w:fldCharType="begin"/>
+      </w:r>
+      <w:r>
+        <w:instrText xml:space="preserve"> SEQ Table \* ARABIC </w:instrText>
+      </w:r>
+      <w:r>
+        <w:fldChar w:fldCharType="separate"/>
+      </w:r>
+      <w:r>
+        <w:rPr>
+          <w:noProof/>
+        </w:rPr>
+        <w:t>10</w:t>
+      </w:r>
+      <w:r>
+        <w:rPr>
+          <w:noProof/>
+        </w:rPr>
+        <w:fldChar w:fldCharType="end"/>
+      </w:r>
       <w:r>
         <w:t>: Distance between mirror and target plane: 2</w:t>
       </w:r>
@@ -8134,7 +8264,7 @@
     </w:p>
     <w:tbl>
       <w:tblPr>
-        <w:tblStyle w:val="TableGrid"/>
+        <w:tblStyle w:val="Tabellenraster"/>
         <w:tblW w:w="0" w:type="auto"/>
         <w:tblLook w:val="04A0" w:firstRow="1" w:lastRow="0" w:firstColumn="1" w:lastColumn="0" w:noHBand="0" w:noVBand="1"/>
       </w:tblPr>
@@ -8942,28 +9072,41 @@
     </w:p>
     <w:p>
       <w:pPr>
-        <w:pStyle w:val="Caption"/>
+        <w:pStyle w:val="Beschriftung"/>
         <w:keepNext/>
       </w:pPr>
       <w:r>
         <w:lastRenderedPageBreak/>
         <w:t xml:space="preserve">Table </w:t>
       </w:r>
-      <w:fldSimple w:instr=" SEQ Table \* ARABIC ">
-        <w:r>
-          <w:rPr>
-            <w:noProof/>
-          </w:rPr>
-          <w:t>11</w:t>
-        </w:r>
-      </w:fldSimple>
+      <w:r>
+        <w:fldChar w:fldCharType="begin"/>
+      </w:r>
+      <w:r>
+        <w:instrText xml:space="preserve"> SEQ Table \* ARABIC </w:instrText>
+      </w:r>
+      <w:r>
+        <w:fldChar w:fldCharType="separate"/>
+      </w:r>
+      <w:r>
+        <w:rPr>
+          <w:noProof/>
+        </w:rPr>
+        <w:t>11</w:t>
+      </w:r>
+      <w:r>
+        <w:rPr>
+          <w:noProof/>
+        </w:rPr>
+        <w:fldChar w:fldCharType="end"/>
+      </w:r>
       <w:r>
         <w:t>: Distance between mirror and target plane: 225mm. Mirror input y coordinate: 0mm</w:t>
       </w:r>
     </w:p>
     <w:tbl>
       <w:tblPr>
-        <w:tblStyle w:val="TableGrid"/>
+        <w:tblStyle w:val="Tabellenraster"/>
         <w:tblW w:w="0" w:type="auto"/>
         <w:tblLook w:val="04A0" w:firstRow="1" w:lastRow="0" w:firstColumn="1" w:lastColumn="0" w:noHBand="0" w:noVBand="1"/>
       </w:tblPr>
@@ -9778,20 +9921,33 @@
     </w:p>
     <w:p>
       <w:pPr>
-        <w:pStyle w:val="Caption"/>
+        <w:pStyle w:val="Beschriftung"/>
         <w:keepNext/>
       </w:pPr>
       <w:r>
         <w:t xml:space="preserve">Table </w:t>
       </w:r>
-      <w:fldSimple w:instr=" SEQ Table \* ARABIC ">
-        <w:r>
-          <w:rPr>
-            <w:noProof/>
-          </w:rPr>
-          <w:t>12</w:t>
-        </w:r>
-      </w:fldSimple>
+      <w:r>
+        <w:fldChar w:fldCharType="begin"/>
+      </w:r>
+      <w:r>
+        <w:instrText xml:space="preserve"> SEQ Table \* ARABIC </w:instrText>
+      </w:r>
+      <w:r>
+        <w:fldChar w:fldCharType="separate"/>
+      </w:r>
+      <w:r>
+        <w:rPr>
+          <w:noProof/>
+        </w:rPr>
+        <w:t>12</w:t>
+      </w:r>
+      <w:r>
+        <w:rPr>
+          <w:noProof/>
+        </w:rPr>
+        <w:fldChar w:fldCharType="end"/>
+      </w:r>
       <w:r>
         <w:t xml:space="preserve">: Distance between mirror and target plane: 225mm. Mirror input y coordinate: </w:t>
       </w:r>
@@ -9804,7 +9960,7 @@
     </w:p>
     <w:tbl>
       <w:tblPr>
-        <w:tblStyle w:val="TableGrid"/>
+        <w:tblStyle w:val="Tabellenraster"/>
         <w:tblW w:w="0" w:type="auto"/>
         <w:tblLook w:val="04A0" w:firstRow="1" w:lastRow="0" w:firstColumn="1" w:lastColumn="0" w:noHBand="0" w:noVBand="1"/>
       </w:tblPr>
@@ -10797,20 +10953,33 @@
     </w:p>
     <w:p>
       <w:pPr>
-        <w:pStyle w:val="Caption"/>
+        <w:pStyle w:val="Beschriftung"/>
         <w:jc w:val="center"/>
       </w:pPr>
       <w:r>
         <w:t xml:space="preserve">Figure </w:t>
       </w:r>
-      <w:fldSimple w:instr=" SEQ Figure \* ARABIC ">
-        <w:r>
-          <w:rPr>
-            <w:noProof/>
-          </w:rPr>
-          <w:t>1</w:t>
-        </w:r>
-      </w:fldSimple>
+      <w:r>
+        <w:fldChar w:fldCharType="begin"/>
+      </w:r>
+      <w:r>
+        <w:instrText xml:space="preserve"> SEQ Figure \* ARABIC </w:instrText>
+      </w:r>
+      <w:r>
+        <w:fldChar w:fldCharType="separate"/>
+      </w:r>
+      <w:r>
+        <w:rPr>
+          <w:noProof/>
+        </w:rPr>
+        <w:t>1</w:t>
+      </w:r>
+      <w:r>
+        <w:rPr>
+          <w:noProof/>
+        </w:rPr>
+        <w:fldChar w:fldCharType="end"/>
+      </w:r>
       <w:r>
         <w:t>: Recording of the same points in laser and camera coordinate systems</w:t>
       </w:r>
@@ -10846,6 +11015,7 @@
           <w:id w:val="1979415958"/>
           <w:citation/>
         </w:sdtPr>
+        <w:sdtEndPr/>
         <w:sdtContent>
           <w:r>
             <w:rPr>
@@ -10898,6 +11068,7 @@
           <w:id w:val="-928731136"/>
           <w:citation/>
         </w:sdtPr>
+        <w:sdtEndPr/>
         <w:sdtContent>
           <w:r>
             <w:rPr>
@@ -10950,6 +11121,7 @@
           <w:id w:val="1511178989"/>
           <w:citation/>
         </w:sdtPr>
+        <w:sdtEndPr/>
         <w:sdtContent>
           <w:r>
             <w:rPr>
@@ -11011,7 +11183,7 @@
     </w:p>
     <w:p>
       <w:pPr>
-        <w:pStyle w:val="ListParagraph"/>
+        <w:pStyle w:val="Listenabsatz"/>
         <w:numPr>
           <w:ilvl w:val="0"/>
           <w:numId w:val="1"/>
@@ -11118,7 +11290,7 @@
     </w:p>
     <w:p>
       <w:pPr>
-        <w:pStyle w:val="ListParagraph"/>
+        <w:pStyle w:val="Listenabsatz"/>
         <w:numPr>
           <w:ilvl w:val="0"/>
           <w:numId w:val="1"/>
@@ -11167,7 +11339,7 @@
     </w:p>
     <w:p>
       <w:pPr>
-        <w:pStyle w:val="ListParagraph"/>
+        <w:pStyle w:val="Listenabsatz"/>
         <w:numPr>
           <w:ilvl w:val="0"/>
           <w:numId w:val="1"/>
@@ -11215,7 +11387,7 @@
     </w:p>
     <w:p>
       <w:pPr>
-        <w:pStyle w:val="ListParagraph"/>
+        <w:pStyle w:val="Listenabsatz"/>
         <w:numPr>
           <w:ilvl w:val="0"/>
           <w:numId w:val="2"/>
@@ -11349,20 +11521,33 @@
     </w:p>
     <w:p>
       <w:pPr>
-        <w:pStyle w:val="Caption"/>
+        <w:pStyle w:val="Beschriftung"/>
         <w:jc w:val="center"/>
       </w:pPr>
       <w:r>
         <w:t xml:space="preserve">Figure </w:t>
       </w:r>
-      <w:fldSimple w:instr=" SEQ Figure \* ARABIC ">
-        <w:r>
-          <w:rPr>
-            <w:noProof/>
-          </w:rPr>
-          <w:t>2</w:t>
-        </w:r>
-      </w:fldSimple>
+      <w:r>
+        <w:fldChar w:fldCharType="begin"/>
+      </w:r>
+      <w:r>
+        <w:instrText xml:space="preserve"> SEQ Figure \* ARABIC </w:instrText>
+      </w:r>
+      <w:r>
+        <w:fldChar w:fldCharType="separate"/>
+      </w:r>
+      <w:r>
+        <w:rPr>
+          <w:noProof/>
+        </w:rPr>
+        <w:t>2</w:t>
+      </w:r>
+      <w:r>
+        <w:rPr>
+          <w:noProof/>
+        </w:rPr>
+        <w:fldChar w:fldCharType="end"/>
+      </w:r>
       <w:r>
         <w:t>: Camera points after the transformation</w:t>
       </w:r>
@@ -11384,51 +11569,65 @@
     </w:p>
     <w:p>
       <w:pPr>
-        <w:pStyle w:val="ListParagraph"/>
+        <w:pStyle w:val="Listenabsatz"/>
         <w:numPr>
           <w:ilvl w:val="0"/>
           <w:numId w:val="2"/>
         </w:numPr>
       </w:pPr>
+      <w:proofErr w:type="spellStart"/>
       <w:r>
         <w:t>ARuCO</w:t>
       </w:r>
+      <w:proofErr w:type="spellEnd"/>
     </w:p>
     <w:p>
       <w:pPr>
-        <w:pStyle w:val="ListParagraph"/>
+        <w:pStyle w:val="Listenabsatz"/>
         <w:numPr>
           <w:ilvl w:val="0"/>
           <w:numId w:val="2"/>
         </w:numPr>
       </w:pPr>
+      <w:proofErr w:type="spellStart"/>
       <w:r>
         <w:t>ChromaTag</w:t>
       </w:r>
+      <w:bookmarkStart w:id="0" w:name="_GoBack"/>
+      <w:bookmarkEnd w:id="0"/>
+      <w:proofErr w:type="spellEnd"/>
     </w:p>
     <w:p>
       <w:pPr>
-        <w:pStyle w:val="ListParagraph"/>
+        <w:pStyle w:val="Listenabsatz"/>
         <w:numPr>
           <w:ilvl w:val="0"/>
           <w:numId w:val="2"/>
         </w:numPr>
       </w:pPr>
       <w:r>
-        <w:t>Skeleton tracjing from Microsoft Kinect</w:t>
+        <w:t>Skeleton trac</w:t>
+      </w:r>
+      <w:r>
+        <w:t>k</w:t>
+      </w:r>
+      <w:r>
+        <w:t>ing from Microsoft Kinect</w:t>
       </w:r>
     </w:p>
     <w:p>
       <w:pPr>
-        <w:pStyle w:val="ListParagraph"/>
+        <w:pStyle w:val="Listenabsatz"/>
         <w:numPr>
           <w:ilvl w:val="0"/>
           <w:numId w:val="2"/>
         </w:numPr>
       </w:pPr>
+      <w:proofErr w:type="spellStart"/>
       <w:r>
         <w:t>WHYCon</w:t>
       </w:r>
+      <w:proofErr w:type="spellEnd"/>
     </w:p>
     <w:sdt>
       <w:sdtPr>
@@ -11446,10 +11645,11 @@
           <w:docPartUnique/>
         </w:docPartObj>
       </w:sdtPr>
+      <w:sdtEndPr/>
       <w:sdtContent>
         <w:p>
           <w:pPr>
-            <w:pStyle w:val="Heading1"/>
+            <w:pStyle w:val="berschrift1"/>
           </w:pPr>
           <w:r>
             <w:t>References</w:t>
@@ -11460,6 +11660,7 @@
             <w:id w:val="-573587230"/>
             <w:bibliography/>
           </w:sdtPr>
+          <w:sdtEndPr/>
           <w:sdtContent>
             <w:p>
               <w:pPr>
@@ -11505,7 +11706,7 @@
                   </w:tcPr>
                   <w:p>
                     <w:pPr>
-                      <w:pStyle w:val="Bibliography"/>
+                      <w:pStyle w:val="Literaturverzeichnis"/>
                       <w:rPr>
                         <w:noProof/>
                         <w:kern w:val="0"/>
@@ -11529,7 +11730,7 @@
                   </w:tcPr>
                   <w:p>
                     <w:pPr>
-                      <w:pStyle w:val="Bibliography"/>
+                      <w:pStyle w:val="Literaturverzeichnis"/>
                       <w:rPr>
                         <w:noProof/>
                       </w:rPr>
@@ -11555,7 +11756,7 @@
                   </w:tcPr>
                   <w:p>
                     <w:pPr>
-                      <w:pStyle w:val="Bibliography"/>
+                      <w:pStyle w:val="Literaturverzeichnis"/>
                       <w:rPr>
                         <w:noProof/>
                       </w:rPr>
@@ -11575,7 +11776,7 @@
                   </w:tcPr>
                   <w:p>
                     <w:pPr>
-                      <w:pStyle w:val="Bibliography"/>
+                      <w:pStyle w:val="Literaturverzeichnis"/>
                       <w:rPr>
                         <w:noProof/>
                       </w:rPr>
@@ -11601,7 +11802,7 @@
                   </w:tcPr>
                   <w:p>
                     <w:pPr>
-                      <w:pStyle w:val="Bibliography"/>
+                      <w:pStyle w:val="Literaturverzeichnis"/>
                       <w:rPr>
                         <w:noProof/>
                       </w:rPr>
@@ -11621,7 +11822,7 @@
                   </w:tcPr>
                   <w:p>
                     <w:pPr>
-                      <w:pStyle w:val="Bibliography"/>
+                      <w:pStyle w:val="Literaturverzeichnis"/>
                       <w:rPr>
                         <w:noProof/>
                       </w:rPr>
@@ -11682,7 +11883,7 @@
 </file>
 
 <file path=word/numbering.xml><?xml version="1.0" encoding="utf-8"?>
-<w:numbering xmlns:wpc="http://schemas.microsoft.com/office/word/2010/wordprocessingCanvas" xmlns:cx="http://schemas.microsoft.com/office/drawing/2014/chartex" xmlns:cx1="http://schemas.microsoft.com/office/drawing/2015/9/8/chartex" xmlns:cx2="http://schemas.microsoft.com/office/drawing/2015/10/21/chartex" xmlns:cx3="http://schemas.microsoft.com/office/drawing/2016/5/9/chartex" xmlns:cx4="http://schemas.microsoft.com/office/drawing/2016/5/10/chartex" xmlns:cx5="http://schemas.microsoft.com/office/drawing/2016/5/11/chartex" xmlns:cx6="http://schemas.microsoft.com/office/drawing/2016/5/12/chartex" xmlns:cx7="http://schemas.microsoft.com/office/drawing/2016/5/13/chartex" xmlns:cx8="http://schemas.microsoft.com/office/drawing/2016/5/14/chartex" xmlns:mc="http://schemas.openxmlformats.org/markup-compatibility/2006" xmlns:aink="http://schemas.microsoft.com/office/drawing/2016/ink" xmlns:am3d="http://schemas.microsoft.com/office/drawing/2017/model3d" xmlns:o="urn:schemas-microsoft-com:office:office" xmlns:oel="http://schemas.microsoft.com/office/2019/extlst" xmlns:r="http://schemas.openxmlformats.org/officeDocument/2006/relationships" xmlns:m="http://schemas.openxmlformats.org/officeDocument/2006/math" xmlns:v="urn:schemas-microsoft-com:vml" xmlns:wp14="http://schemas.microsoft.com/office/word/2010/wordprocessingDrawing" xmlns:wp="http://schemas.openxmlformats.org/drawingml/2006/wordprocessingDrawing" xmlns:w10="urn:schemas-microsoft-com:office:word" xmlns:w="http://schemas.openxmlformats.org/wordprocessingml/2006/main" xmlns:w14="http://schemas.microsoft.com/office/word/2010/wordml" xmlns:w15="http://schemas.microsoft.com/office/word/2012/wordml" xmlns:w16cex="http://schemas.microsoft.com/office/word/2018/wordml/cex" xmlns:w16cid="http://schemas.microsoft.com/office/word/2016/wordml/cid" xmlns:w16="http://schemas.microsoft.com/office/word/2018/wordml" xmlns:w16du="http://schemas.microsoft.com/office/word/2023/wordml/word16du" xmlns:w16sdtdh="http://schemas.microsoft.com/office/word/2020/wordml/sdtdatahash" xmlns:w16se="http://schemas.microsoft.com/office/word/2015/wordml/symex" xmlns:wpg="http://schemas.microsoft.com/office/word/2010/wordprocessingGroup" xmlns:wpi="http://schemas.microsoft.com/office/word/2010/wordprocessingInk" xmlns:wne="http://schemas.microsoft.com/office/word/2006/wordml" xmlns:wps="http://schemas.microsoft.com/office/word/2010/wordprocessingShape" mc:Ignorable="w14 w15 w16se w16cid w16 w16cex w16sdtdh wp14">
+<w:numbering xmlns:wpc="http://schemas.microsoft.com/office/word/2010/wordprocessingCanvas" xmlns:cx="http://schemas.microsoft.com/office/drawing/2014/chartex" xmlns:cx1="http://schemas.microsoft.com/office/drawing/2015/9/8/chartex" xmlns:cx2="http://schemas.microsoft.com/office/drawing/2015/10/21/chartex" xmlns:cx3="http://schemas.microsoft.com/office/drawing/2016/5/9/chartex" xmlns:cx4="http://schemas.microsoft.com/office/drawing/2016/5/10/chartex" xmlns:cx5="http://schemas.microsoft.com/office/drawing/2016/5/11/chartex" xmlns:cx6="http://schemas.microsoft.com/office/drawing/2016/5/12/chartex" xmlns:cx7="http://schemas.microsoft.com/office/drawing/2016/5/13/chartex" xmlns:cx8="http://schemas.microsoft.com/office/drawing/2016/5/14/chartex" xmlns:mc="http://schemas.openxmlformats.org/markup-compatibility/2006" xmlns:aink="http://schemas.microsoft.com/office/drawing/2016/ink" xmlns:am3d="http://schemas.microsoft.com/office/drawing/2017/model3d" xmlns:o="urn:schemas-microsoft-com:office:office" xmlns:r="http://schemas.openxmlformats.org/officeDocument/2006/relationships" xmlns:m="http://schemas.openxmlformats.org/officeDocument/2006/math" xmlns:v="urn:schemas-microsoft-com:vml" xmlns:wp14="http://schemas.microsoft.com/office/word/2010/wordprocessingDrawing" xmlns:wp="http://schemas.openxmlformats.org/drawingml/2006/wordprocessingDrawing" xmlns:w10="urn:schemas-microsoft-com:office:word" xmlns:w="http://schemas.openxmlformats.org/wordprocessingml/2006/main" xmlns:w14="http://schemas.microsoft.com/office/word/2010/wordml" xmlns:w15="http://schemas.microsoft.com/office/word/2012/wordml" xmlns:w16cid="http://schemas.microsoft.com/office/word/2016/wordml/cid" xmlns:w16se="http://schemas.microsoft.com/office/word/2015/wordml/symex" xmlns:wpg="http://schemas.microsoft.com/office/word/2010/wordprocessingGroup" xmlns:wpi="http://schemas.microsoft.com/office/word/2010/wordprocessingInk" xmlns:wne="http://schemas.microsoft.com/office/word/2006/wordml" xmlns:wps="http://schemas.microsoft.com/office/word/2010/wordprocessingShape" mc:Ignorable="w14 w15 w16se w16cid wp14">
   <w:abstractNum w:abstractNumId="0" w15:restartNumberingAfterBreak="0">
     <w:nsid w:val="00740F6D"/>
     <w:multiLevelType w:val="hybridMultilevel"/>
@@ -11909,17 +12110,17 @@
       </w:rPr>
     </w:lvl>
   </w:abstractNum>
-  <w:num w:numId="1" w16cid:durableId="1847283726">
+  <w:num w:numId="1">
     <w:abstractNumId w:val="1"/>
   </w:num>
-  <w:num w:numId="2" w16cid:durableId="751505762">
+  <w:num w:numId="2">
     <w:abstractNumId w:val="0"/>
   </w:num>
 </w:numbering>
 </file>
 
 <file path=word/styles.xml><?xml version="1.0" encoding="utf-8"?>
-<w:styles xmlns:mc="http://schemas.openxmlformats.org/markup-compatibility/2006" xmlns:r="http://schemas.openxmlformats.org/officeDocument/2006/relationships" xmlns:w="http://schemas.openxmlformats.org/wordprocessingml/2006/main" xmlns:w14="http://schemas.microsoft.com/office/word/2010/wordml" xmlns:w15="http://schemas.microsoft.com/office/word/2012/wordml" xmlns:w16cex="http://schemas.microsoft.com/office/word/2018/wordml/cex" xmlns:w16cid="http://schemas.microsoft.com/office/word/2016/wordml/cid" xmlns:w16="http://schemas.microsoft.com/office/word/2018/wordml" xmlns:w16sdtdh="http://schemas.microsoft.com/office/word/2020/wordml/sdtdatahash" xmlns:w16se="http://schemas.microsoft.com/office/word/2015/wordml/symex" mc:Ignorable="w14 w15 w16se w16cid w16 w16cex w16sdtdh">
+<w:styles xmlns:mc="http://schemas.openxmlformats.org/markup-compatibility/2006" xmlns:r="http://schemas.openxmlformats.org/officeDocument/2006/relationships" xmlns:w="http://schemas.openxmlformats.org/wordprocessingml/2006/main" xmlns:w14="http://schemas.microsoft.com/office/word/2010/wordml" xmlns:w15="http://schemas.microsoft.com/office/word/2012/wordml" xmlns:w16cid="http://schemas.microsoft.com/office/word/2016/wordml/cid" xmlns:w16se="http://schemas.microsoft.com/office/word/2015/wordml/symex" mc:Ignorable="w14 w15 w16se w16cid">
   <w:docDefaults>
     <w:rPrDefault>
       <w:rPr>
@@ -11937,7 +12138,7 @@
       </w:pPr>
     </w:pPrDefault>
   </w:docDefaults>
-  <w:latentStyles w:defLockedState="0" w:defUIPriority="99" w:defSemiHidden="0" w:defUnhideWhenUsed="0" w:defQFormat="0" w:count="376">
+  <w:latentStyles w:defLockedState="0" w:defUIPriority="99" w:defSemiHidden="0" w:defUnhideWhenUsed="0" w:defQFormat="0" w:count="375">
     <w:lsdException w:name="Normal" w:uiPriority="0" w:qFormat="1"/>
     <w:lsdException w:name="heading 1" w:uiPriority="9" w:qFormat="1"/>
     <w:lsdException w:name="heading 2" w:semiHidden="1" w:uiPriority="9" w:unhideWhenUsed="1" w:qFormat="1"/>
@@ -12313,17 +12514,16 @@
     <w:lsdException w:name="Smart Hyperlink" w:semiHidden="1" w:unhideWhenUsed="1"/>
     <w:lsdException w:name="Hashtag" w:semiHidden="1" w:unhideWhenUsed="1"/>
     <w:lsdException w:name="Unresolved Mention" w:semiHidden="1" w:unhideWhenUsed="1"/>
-    <w:lsdException w:name="Smart Link" w:semiHidden="1" w:unhideWhenUsed="1"/>
   </w:latentStyles>
-  <w:style w:type="paragraph" w:default="1" w:styleId="Normal">
+  <w:style w:type="paragraph" w:default="1" w:styleId="Standard">
     <w:name w:val="Normal"/>
     <w:qFormat/>
   </w:style>
-  <w:style w:type="paragraph" w:styleId="Heading1">
+  <w:style w:type="paragraph" w:styleId="berschrift1">
     <w:name w:val="heading 1"/>
-    <w:basedOn w:val="Normal"/>
-    <w:next w:val="Normal"/>
-    <w:link w:val="Heading1Char"/>
+    <w:basedOn w:val="Standard"/>
+    <w:next w:val="Standard"/>
+    <w:link w:val="berschrift1Zchn"/>
     <w:uiPriority w:val="9"/>
     <w:qFormat/>
     <w:rsid w:val="000C3D8B"/>
@@ -12342,13 +12542,13 @@
       <w14:ligatures w14:val="none"/>
     </w:rPr>
   </w:style>
-  <w:style w:type="character" w:default="1" w:styleId="DefaultParagraphFont">
+  <w:style w:type="character" w:default="1" w:styleId="Absatz-Standardschriftart">
     <w:name w:val="Default Paragraph Font"/>
     <w:uiPriority w:val="1"/>
     <w:semiHidden/>
     <w:unhideWhenUsed/>
   </w:style>
-  <w:style w:type="table" w:default="1" w:styleId="TableNormal">
+  <w:style w:type="table" w:default="1" w:styleId="NormaleTabelle">
     <w:name w:val="Normal Table"/>
     <w:uiPriority w:val="99"/>
     <w:semiHidden/>
@@ -12363,15 +12563,15 @@
       </w:tblCellMar>
     </w:tblPr>
   </w:style>
-  <w:style w:type="numbering" w:default="1" w:styleId="NoList">
+  <w:style w:type="numbering" w:default="1" w:styleId="KeineListe">
     <w:name w:val="No List"/>
     <w:uiPriority w:val="99"/>
     <w:semiHidden/>
     <w:unhideWhenUsed/>
   </w:style>
-  <w:style w:type="table" w:styleId="TableGrid">
+  <w:style w:type="table" w:styleId="Tabellenraster">
     <w:name w:val="Table Grid"/>
-    <w:basedOn w:val="TableNormal"/>
+    <w:basedOn w:val="NormaleTabelle"/>
     <w:uiPriority w:val="39"/>
     <w:rsid w:val="00A34B8B"/>
     <w:pPr>
@@ -12388,10 +12588,10 @@
       </w:tblBorders>
     </w:tblPr>
   </w:style>
-  <w:style w:type="paragraph" w:styleId="Caption">
+  <w:style w:type="paragraph" w:styleId="Beschriftung">
     <w:name w:val="caption"/>
-    <w:basedOn w:val="Normal"/>
-    <w:next w:val="Normal"/>
+    <w:basedOn w:val="Standard"/>
+    <w:next w:val="Standard"/>
     <w:uiPriority w:val="35"/>
     <w:unhideWhenUsed/>
     <w:qFormat/>
@@ -12407,9 +12607,9 @@
       <w:szCs w:val="18"/>
     </w:rPr>
   </w:style>
-  <w:style w:type="character" w:styleId="PlaceholderText">
+  <w:style w:type="character" w:styleId="Platzhaltertext">
     <w:name w:val="Placeholder Text"/>
-    <w:basedOn w:val="DefaultParagraphFont"/>
+    <w:basedOn w:val="Absatz-Standardschriftart"/>
     <w:uiPriority w:val="99"/>
     <w:semiHidden/>
     <w:rsid w:val="007E10A3"/>
@@ -12417,10 +12617,10 @@
       <w:color w:val="808080"/>
     </w:rPr>
   </w:style>
-  <w:style w:type="character" w:customStyle="1" w:styleId="Heading1Char">
-    <w:name w:val="Heading 1 Char"/>
-    <w:basedOn w:val="DefaultParagraphFont"/>
-    <w:link w:val="Heading1"/>
+  <w:style w:type="character" w:customStyle="1" w:styleId="berschrift1Zchn">
+    <w:name w:val="Überschrift 1 Zchn"/>
+    <w:basedOn w:val="Absatz-Standardschriftart"/>
+    <w:link w:val="berschrift1"/>
     <w:uiPriority w:val="9"/>
     <w:rsid w:val="000C3D8B"/>
     <w:rPr>
@@ -12432,17 +12632,17 @@
       <w14:ligatures w14:val="none"/>
     </w:rPr>
   </w:style>
-  <w:style w:type="paragraph" w:styleId="Bibliography">
+  <w:style w:type="paragraph" w:styleId="Literaturverzeichnis">
     <w:name w:val="Bibliography"/>
-    <w:basedOn w:val="Normal"/>
-    <w:next w:val="Normal"/>
+    <w:basedOn w:val="Standard"/>
+    <w:next w:val="Standard"/>
     <w:uiPriority w:val="37"/>
     <w:unhideWhenUsed/>
     <w:rsid w:val="000C3D8B"/>
   </w:style>
-  <w:style w:type="paragraph" w:styleId="ListParagraph">
+  <w:style w:type="paragraph" w:styleId="Listenabsatz">
     <w:name w:val="List Paragraph"/>
-    <w:basedOn w:val="Normal"/>
+    <w:basedOn w:val="Standard"/>
     <w:uiPriority w:val="34"/>
     <w:qFormat/>
     <w:rsid w:val="000C3D8B"/>
@@ -12799,7 +12999,7 @@
 </file>
 
 <file path=customXml/itemProps1.xml><?xml version="1.0" encoding="utf-8"?>
-<ds:datastoreItem xmlns:ds="http://schemas.openxmlformats.org/officeDocument/2006/customXml" ds:itemID="{D4D824AE-D202-4496-B4BC-827D82188C0B}">
+<ds:datastoreItem xmlns:ds="http://schemas.openxmlformats.org/officeDocument/2006/customXml" ds:itemID="{B46C61B2-BD19-48B6-9B4C-CC09841089A1}">
   <ds:schemaRefs>
     <ds:schemaRef ds:uri="http://schemas.openxmlformats.org/officeDocument/2006/bibliography"/>
   </ds:schemaRefs>

</xml_diff>

<commit_message>
add sensor position finder
</commit_message>
<xml_diff>
--- a/results.docx
+++ b/results.docx
@@ -252,6 +252,9 @@
         <w:jc w:val="center"/>
       </w:pPr>
       <w:r>
+        <w:rPr>
+          <w:noProof/>
+        </w:rPr>
         <w:drawing>
           <wp:inline distT="0" distB="0" distL="0" distR="0" wp14:anchorId="6C777FC6" wp14:editId="2F9D3164">
             <wp:extent cx="4457700" cy="2753201"/>
@@ -321,10 +324,7 @@
         <w:t xml:space="preserve">Θ </w:t>
       </w:r>
       <w:r>
-        <w:t>= +50° corresponds to +1 and</w:t>
-      </w:r>
-      <w:r>
-        <w:t xml:space="preserve"> </w:t>
+        <w:t xml:space="preserve">= +50° corresponds to +1 and </w:t>
       </w:r>
       <w:r>
         <w:rPr>
@@ -333,30 +333,13 @@
         <w:t xml:space="preserve">Θ </w:t>
       </w:r>
       <w:r>
-        <w:t xml:space="preserve">= </w:t>
-      </w:r>
-      <w:r>
-        <w:t>-</w:t>
-      </w:r>
-      <w:r>
-        <w:t>50</w:t>
-      </w:r>
-      <w:proofErr w:type="gramStart"/>
-      <w:r>
-        <w:t>°  corresponds</w:t>
-      </w:r>
-      <w:proofErr w:type="gramEnd"/>
-      <w:r>
-        <w:t xml:space="preserve"> to </w:t>
-      </w:r>
-      <w:r>
-        <w:t>-</w:t>
-      </w:r>
-      <w:r>
-        <w:t>1</w:t>
-      </w:r>
-      <w:r>
-        <w:t xml:space="preserve">. </w:t>
+        <w:t>= -50</w:t>
+      </w:r>
+      <w:r>
+        <w:t>° corresponds</w:t>
+      </w:r>
+      <w:r>
+        <w:t xml:space="preserve"> to -1. </w:t>
       </w:r>
     </w:p>
     <w:p>

</xml_diff>